<commit_message>
Fix report to conclusion
</commit_message>
<xml_diff>
--- a/5.friday/reports/Техническое-Задание. Кислюк.К4120.docx
+++ b/5.friday/reports/Техническое-Задание. Кислюк.К4120.docx
@@ -177,7 +177,25 @@
           <w:sz w:val="28"/>
           <w:szCs w:val="28"/>
         </w:rPr>
-        <w:t>Службы инкассация</w:t>
+        <w:t>Служба</w:t>
+      </w:r>
+      <w:r>
+        <w:rPr>
+          <w:rFonts w:ascii="Times New Roman" w:hAnsi="Times New Roman"/>
+          <w:b/>
+          <w:sz w:val="28"/>
+          <w:szCs w:val="28"/>
+        </w:rPr>
+        <w:t xml:space="preserve"> инкассаци</w:t>
+      </w:r>
+      <w:r>
+        <w:rPr>
+          <w:rFonts w:ascii="Times New Roman" w:hAnsi="Times New Roman"/>
+          <w:b/>
+          <w:sz w:val="28"/>
+          <w:szCs w:val="28"/>
+        </w:rPr>
+        <w:t>и</w:t>
       </w:r>
       <w:r>
         <w:rPr>
@@ -1207,16 +1225,7 @@
           <w:sz w:val="28"/>
           <w:szCs w:val="28"/>
         </w:rPr>
-        <w:t xml:space="preserve"> для учета платных услуг и для ведения архива выписанных пациентов. Также у сотрудников есть возможность составлять и просматривать отчеты по пропускной способности больницы, по среднему времени пребывания больных в стационаре, по наличию свободных мест в </w:t>
-      </w:r>
-      <w:proofErr w:type="gramStart"/>
-      <w:r>
-        <w:rPr>
-          <w:rFonts w:ascii="Times New Roman" w:hAnsi="Times New Roman" w:cs="Times New Roman"/>
-          <w:sz w:val="28"/>
-          <w:szCs w:val="28"/>
-        </w:rPr>
-        <w:t xml:space="preserve">стационаре, </w:t>
+        <w:t xml:space="preserve"> для учета платных услуг и для ведения архива выписанных пациентов. Также у сотрудников есть возможность составлять и просматривать отчеты по пропускной способности больницы, по среднему времени пребывания больных в стационаре, по наличию свободных мест в стационаре, </w:t>
       </w:r>
       <w:r>
         <w:rPr>
@@ -1232,16 +1241,7 @@
           <w:sz w:val="28"/>
           <w:szCs w:val="28"/>
         </w:rPr>
-        <w:t>по</w:t>
-      </w:r>
-      <w:proofErr w:type="gramEnd"/>
-      <w:r>
-        <w:rPr>
-          <w:rFonts w:ascii="Times New Roman" w:hAnsi="Times New Roman" w:cs="Times New Roman"/>
-          <w:sz w:val="28"/>
-          <w:szCs w:val="28"/>
-        </w:rPr>
-        <w:t xml:space="preserve"> количеству прооперированных, по смертности. </w:t>
+        <w:t xml:space="preserve">по количеству прооперированных, по смертности. </w:t>
       </w:r>
     </w:p>
     <w:p>
@@ -3562,7 +3562,6 @@
                 <w:szCs w:val="28"/>
               </w:rPr>
             </w:pPr>
-            <w:proofErr w:type="spellStart"/>
             <w:r>
               <w:rPr>
                 <w:rFonts w:ascii="Times New Roman" w:hAnsi="Times New Roman" w:cs="Times New Roman"/>
@@ -3571,7 +3570,6 @@
               </w:rPr>
               <w:t>Глав.врач</w:t>
             </w:r>
-            <w:proofErr w:type="spellEnd"/>
           </w:p>
         </w:tc>
         <w:tc>
@@ -3630,25 +3628,7 @@
                 <w:sz w:val="28"/>
                 <w:szCs w:val="28"/>
               </w:rPr>
-              <w:t xml:space="preserve">Сильная поддержка вплоть до выпуска </w:t>
-            </w:r>
-            <w:proofErr w:type="gramStart"/>
-            <w:r>
-              <w:rPr>
-                <w:rFonts w:ascii="Times New Roman" w:hAnsi="Times New Roman" w:cs="Times New Roman"/>
-                <w:sz w:val="28"/>
-                <w:szCs w:val="28"/>
-              </w:rPr>
-              <w:t>2;поддержка</w:t>
-            </w:r>
-            <w:proofErr w:type="gramEnd"/>
-            <w:r>
-              <w:rPr>
-                <w:rFonts w:ascii="Times New Roman" w:hAnsi="Times New Roman" w:cs="Times New Roman"/>
-                <w:sz w:val="28"/>
-                <w:szCs w:val="28"/>
-              </w:rPr>
-              <w:t xml:space="preserve"> выпуска 3 в зависимости от результатов</w:t>
+              <w:t>Сильная поддержка вплоть до выпуска 2;поддержка выпуска 3 в зависимости от результатов</w:t>
             </w:r>
           </w:p>
         </w:tc>
@@ -4650,18 +4630,8 @@
                 <w:sz w:val="28"/>
                 <w:szCs w:val="28"/>
               </w:rPr>
-              <w:t xml:space="preserve">Планируемый состав команды: менеджер проекта, разработчик, аналитик, </w:t>
-            </w:r>
-            <w:proofErr w:type="spellStart"/>
-            <w:r>
-              <w:rPr>
-                <w:rFonts w:ascii="Times New Roman" w:hAnsi="Times New Roman" w:cs="Times New Roman"/>
-                <w:sz w:val="28"/>
-                <w:szCs w:val="28"/>
-              </w:rPr>
-              <w:t>тестировщик</w:t>
-            </w:r>
-            <w:proofErr w:type="spellEnd"/>
+              <w:t>Планируемый состав команды: менеджер проекта, разработчик, аналитик, тестировщик</w:t>
+            </w:r>
           </w:p>
         </w:tc>
         <w:tc>
@@ -5362,18 +5332,8 @@
                 <w:sz w:val="28"/>
                 <w:szCs w:val="28"/>
               </w:rPr>
-              <w:t>Заведующий отделением/</w:t>
-            </w:r>
-            <w:proofErr w:type="spellStart"/>
-            <w:r>
-              <w:rPr>
-                <w:rFonts w:ascii="Times New Roman" w:hAnsi="Times New Roman" w:cs="Times New Roman"/>
-                <w:sz w:val="28"/>
-                <w:szCs w:val="28"/>
-              </w:rPr>
-              <w:t>Глав.врач</w:t>
-            </w:r>
-            <w:proofErr w:type="spellEnd"/>
+              <w:t>Заведующий отделением/Глав.врач</w:t>
+            </w:r>
           </w:p>
         </w:tc>
         <w:tc>
@@ -7460,15 +7420,7 @@
                 <w:sz w:val="28"/>
                 <w:szCs w:val="28"/>
               </w:rPr>
-              <w:t>Система должна давать выбор пользователю</w:t>
-            </w:r>
-            <w:r>
-              <w:rPr>
-                <w:rFonts w:ascii="Times New Roman" w:hAnsi="Times New Roman" w:cs="Times New Roman"/>
-                <w:sz w:val="28"/>
-                <w:szCs w:val="28"/>
-              </w:rPr>
-              <w:t xml:space="preserve"> между отзывом или жалобой</w:t>
+              <w:t>Система должна давать выбор пользователю между отзывом или жалобой</w:t>
             </w:r>
           </w:p>
         </w:tc>
@@ -7811,25 +7763,7 @@
           <w:sz w:val="28"/>
           <w:szCs w:val="28"/>
         </w:rPr>
-        <w:t xml:space="preserve"> по протоколу </w:t>
-      </w:r>
-      <w:proofErr w:type="spellStart"/>
-      <w:r>
-        <w:rPr>
-          <w:rFonts w:ascii="Times New Roman" w:hAnsi="Times New Roman" w:cs="Times New Roman"/>
-          <w:sz w:val="28"/>
-          <w:szCs w:val="28"/>
-        </w:rPr>
-        <w:t>https</w:t>
-      </w:r>
-      <w:proofErr w:type="spellEnd"/>
-      <w:r>
-        <w:rPr>
-          <w:rFonts w:ascii="Times New Roman" w:hAnsi="Times New Roman" w:cs="Times New Roman"/>
-          <w:sz w:val="28"/>
-          <w:szCs w:val="28"/>
-        </w:rPr>
-        <w:t>.</w:t>
+        <w:t xml:space="preserve"> по протоколу https.</w:t>
       </w:r>
     </w:p>
     <w:p>
@@ -7983,17 +7917,7 @@
           <w:sz w:val="28"/>
           <w:szCs w:val="28"/>
         </w:rPr>
-        <w:t>Система должна иметь резервну</w:t>
-      </w:r>
-      <w:bookmarkStart w:id="0" w:name="_GoBack"/>
-      <w:bookmarkEnd w:id="0"/>
-      <w:r>
-        <w:rPr>
-          <w:rFonts w:ascii="Times New Roman" w:hAnsi="Times New Roman" w:cs="Times New Roman"/>
-          <w:sz w:val="28"/>
-          <w:szCs w:val="28"/>
-        </w:rPr>
-        <w:t>ю копию БД.</w:t>
+        <w:t>Система должна иметь резервную копию БД.</w:t>
       </w:r>
     </w:p>
     <w:p>
@@ -8091,6 +8015,18 @@
           <w:szCs w:val="28"/>
         </w:rPr>
       </w:pPr>
+    </w:p>
+    <w:p>
+      <w:pPr>
+        <w:spacing w:line="360" w:lineRule="auto"/>
+        <w:jc w:val="both"/>
+        <w:rPr>
+          <w:rFonts w:ascii="Times New Roman" w:eastAsiaTheme="minorEastAsia" w:hAnsi="Times New Roman" w:cs="Times New Roman"/>
+          <w:sz w:val="28"/>
+          <w:szCs w:val="28"/>
+          <w:lang w:eastAsia="ja-JP"/>
+        </w:rPr>
+      </w:pPr>
       <w:r>
         <w:rPr>
           <w:rFonts w:ascii="Times New Roman" w:hAnsi="Times New Roman" w:cs="Times New Roman"/>
@@ -8100,15 +8036,15 @@
           <w:lang w:val="en-GB" w:eastAsia="en-GB"/>
         </w:rPr>
         <w:drawing>
-          <wp:anchor distT="0" distB="0" distL="114300" distR="114300" simplePos="0" relativeHeight="251659264" behindDoc="1" locked="0" layoutInCell="1" allowOverlap="1" wp14:anchorId="1A9A0CCD" wp14:editId="22E9D942">
+          <wp:anchor distT="0" distB="0" distL="114300" distR="114300" simplePos="0" relativeHeight="251659264" behindDoc="1" locked="0" layoutInCell="1" allowOverlap="1" wp14:anchorId="1A9A0CCD" wp14:editId="32F5EB54">
             <wp:simplePos x="0" y="0"/>
             <wp:positionH relativeFrom="column">
-              <wp:posOffset>-135890</wp:posOffset>
+              <wp:posOffset>-136525</wp:posOffset>
             </wp:positionH>
             <wp:positionV relativeFrom="paragraph">
-              <wp:posOffset>17145</wp:posOffset>
+              <wp:posOffset>102870</wp:posOffset>
             </wp:positionV>
-            <wp:extent cx="5940425" cy="4057015"/>
+            <wp:extent cx="5940425" cy="3072765"/>
             <wp:effectExtent l="0" t="0" r="3175" b="635"/>
             <wp:wrapNone/>
             <wp:docPr id="1" name="Рисунок 1"/>
@@ -8137,7 +8073,7 @@
                   <pic:spPr>
                     <a:xfrm>
                       <a:off x="0" y="0"/>
-                      <a:ext cx="5940425" cy="4057015"/>
+                      <a:ext cx="5940425" cy="3072765"/>
                     </a:xfrm>
                     <a:prstGeom prst="rect">
                       <a:avLst/>
@@ -8173,34 +8109,30 @@
         <w:spacing w:line="360" w:lineRule="auto"/>
         <w:jc w:val="both"/>
         <w:rPr>
-          <w:rFonts w:ascii="Times New Roman" w:eastAsiaTheme="minorEastAsia" w:hAnsi="Times New Roman" w:cs="Times New Roman"/>
-          <w:sz w:val="28"/>
-          <w:szCs w:val="28"/>
-          <w:lang w:eastAsia="ja-JP"/>
+          <w:rFonts w:ascii="Times New Roman" w:hAnsi="Times New Roman" w:cs="Times New Roman"/>
+          <w:sz w:val="28"/>
+          <w:szCs w:val="28"/>
         </w:rPr>
       </w:pPr>
     </w:p>
     <w:p>
       <w:pPr>
         <w:spacing w:line="360" w:lineRule="auto"/>
-        <w:jc w:val="both"/>
-        <w:rPr>
-          <w:rFonts w:ascii="Times New Roman" w:hAnsi="Times New Roman" w:cs="Times New Roman"/>
-          <w:sz w:val="28"/>
-          <w:szCs w:val="28"/>
-        </w:rPr>
-      </w:pPr>
-    </w:p>
-    <w:p>
-      <w:pPr>
-        <w:spacing w:line="360" w:lineRule="auto"/>
-        <w:jc w:val="both"/>
-        <w:rPr>
-          <w:rFonts w:ascii="Times New Roman" w:hAnsi="Times New Roman" w:cs="Times New Roman"/>
-          <w:sz w:val="28"/>
-          <w:szCs w:val="28"/>
-        </w:rPr>
-      </w:pPr>
+        <w:jc w:val="center"/>
+        <w:rPr>
+          <w:rFonts w:ascii="Times New Roman" w:hAnsi="Times New Roman" w:cs="Times New Roman"/>
+          <w:sz w:val="28"/>
+          <w:szCs w:val="28"/>
+        </w:rPr>
+      </w:pPr>
+      <w:r>
+        <w:rPr>
+          <w:rFonts w:ascii="Times New Roman" w:hAnsi="Times New Roman" w:cs="Times New Roman"/>
+          <w:sz w:val="28"/>
+          <w:szCs w:val="28"/>
+        </w:rPr>
+        <w:br w:type="page"/>
+      </w:r>
       <w:r>
         <w:rPr>
           <w:rFonts w:ascii="Times New Roman" w:hAnsi="Times New Roman" w:cs="Times New Roman"/>
@@ -8209,27 +8141,12 @@
           <w:szCs w:val="28"/>
           <w:lang w:val="en-GB" w:eastAsia="en-GB"/>
         </w:rPr>
+        <w:lastRenderedPageBreak/>
         <w:drawing>
-          <wp:anchor distT="0" distB="0" distL="114300" distR="114300" simplePos="0" relativeHeight="251658240" behindDoc="1" locked="0" layoutInCell="1" allowOverlap="1" wp14:anchorId="00408914" wp14:editId="46D77E69">
-            <wp:simplePos x="0" y="0"/>
-            <wp:positionH relativeFrom="column">
-              <wp:posOffset>-548640</wp:posOffset>
-            </wp:positionH>
-            <wp:positionV relativeFrom="paragraph">
-              <wp:posOffset>2910205</wp:posOffset>
-            </wp:positionV>
-            <wp:extent cx="6468745" cy="3979545"/>
-            <wp:effectExtent l="0" t="0" r="8255" b="1905"/>
-            <wp:wrapThrough wrapText="bothSides">
-              <wp:wrapPolygon edited="0">
-                <wp:start x="0" y="0"/>
-                <wp:lineTo x="0" y="21507"/>
-                <wp:lineTo x="21564" y="21507"/>
-                <wp:lineTo x="21564" y="0"/>
-                <wp:lineTo x="0" y="0"/>
-              </wp:wrapPolygon>
-            </wp:wrapThrough>
-            <wp:docPr id="4" name="Рисунок 4"/>
+          <wp:inline distT="0" distB="0" distL="0" distR="0" wp14:anchorId="30AC3658" wp14:editId="46D29C8F">
+            <wp:extent cx="5398250" cy="3281928"/>
+            <wp:effectExtent l="0" t="0" r="12065" b="0"/>
+            <wp:docPr id="3" name="Picture 3"/>
             <wp:cNvGraphicFramePr>
               <a:graphicFrameLocks xmlns:a="http://schemas.openxmlformats.org/drawingml/2006/main" noChangeAspect="1"/>
             </wp:cNvGraphicFramePr>
@@ -8237,7 +8154,7 @@
               <a:graphicData uri="http://schemas.openxmlformats.org/drawingml/2006/picture">
                 <pic:pic xmlns:pic="http://schemas.openxmlformats.org/drawingml/2006/picture">
                   <pic:nvPicPr>
-                    <pic:cNvPr id="0" name=""/>
+                    <pic:cNvPr id="3" name="relational.png"/>
                     <pic:cNvPicPr/>
                   </pic:nvPicPr>
                   <pic:blipFill>
@@ -8255,113 +8172,7 @@
                   <pic:spPr>
                     <a:xfrm>
                       <a:off x="0" y="0"/>
-                      <a:ext cx="6468745" cy="3979545"/>
-                    </a:xfrm>
-                    <a:prstGeom prst="rect">
-                      <a:avLst/>
-                    </a:prstGeom>
-                  </pic:spPr>
-                </pic:pic>
-              </a:graphicData>
-            </a:graphic>
-            <wp14:sizeRelH relativeFrom="page">
-              <wp14:pctWidth>0</wp14:pctWidth>
-            </wp14:sizeRelH>
-            <wp14:sizeRelV relativeFrom="page">
-              <wp14:pctHeight>0</wp14:pctHeight>
-            </wp14:sizeRelV>
-          </wp:anchor>
-        </w:drawing>
-      </w:r>
-      <w:r>
-        <w:rPr>
-          <w:rFonts w:ascii="Times New Roman" w:hAnsi="Times New Roman" w:cs="Times New Roman"/>
-          <w:sz w:val="28"/>
-          <w:szCs w:val="28"/>
-        </w:rPr>
-        <w:br w:type="page"/>
-      </w:r>
-    </w:p>
-    <w:p>
-      <w:pPr>
-        <w:spacing w:after="0" w:line="360" w:lineRule="auto"/>
-        <w:jc w:val="both"/>
-        <w:rPr>
-          <w:rFonts w:ascii="Times New Roman" w:eastAsiaTheme="minorEastAsia" w:hAnsi="Times New Roman" w:cs="Times New Roman"/>
-          <w:b/>
-          <w:sz w:val="28"/>
-          <w:szCs w:val="28"/>
-          <w:lang w:eastAsia="ja-JP"/>
-        </w:rPr>
-      </w:pPr>
-      <w:r>
-        <w:rPr>
-          <w:rFonts w:ascii="Times New Roman" w:eastAsiaTheme="minorEastAsia" w:hAnsi="Times New Roman" w:cs="Times New Roman"/>
-          <w:b/>
-          <w:sz w:val="28"/>
-          <w:szCs w:val="28"/>
-          <w:lang w:val="en-US" w:eastAsia="ja-JP"/>
-        </w:rPr>
-        <w:lastRenderedPageBreak/>
-        <w:t xml:space="preserve">5.2 </w:t>
-      </w:r>
-      <w:r>
-        <w:rPr>
-          <w:rFonts w:ascii="Times New Roman" w:eastAsiaTheme="minorEastAsia" w:hAnsi="Times New Roman" w:cs="Times New Roman"/>
-          <w:b/>
-          <w:sz w:val="28"/>
-          <w:szCs w:val="28"/>
-          <w:lang w:eastAsia="ja-JP"/>
-        </w:rPr>
-        <w:t>Проверка работы базы данных</w:t>
-      </w:r>
-    </w:p>
-    <w:p>
-      <w:pPr>
-        <w:keepNext/>
-        <w:spacing w:after="0" w:line="360" w:lineRule="auto"/>
-        <w:jc w:val="both"/>
-      </w:pPr>
-      <w:r>
-        <w:rPr>
-          <w:rFonts w:ascii="Times New Roman" w:eastAsiaTheme="minorEastAsia" w:hAnsi="Times New Roman" w:cs="Times New Roman"/>
-          <w:b/>
-          <w:sz w:val="28"/>
-          <w:szCs w:val="28"/>
-          <w:lang w:eastAsia="ja-JP"/>
-        </w:rPr>
-        <w:tab/>
-      </w:r>
-      <w:r>
-        <w:rPr>
-          <w:noProof/>
-          <w:lang w:val="en-GB" w:eastAsia="en-GB"/>
-        </w:rPr>
-        <w:drawing>
-          <wp:inline distT="0" distB="0" distL="0" distR="0" wp14:anchorId="54195A30" wp14:editId="6BA5B5B5">
-            <wp:extent cx="5940425" cy="2587625"/>
-            <wp:effectExtent l="0" t="0" r="3175" b="3175"/>
-            <wp:docPr id="2" name="Рисунок 2"/>
-            <wp:cNvGraphicFramePr>
-              <a:graphicFrameLocks xmlns:a="http://schemas.openxmlformats.org/drawingml/2006/main" noChangeAspect="1"/>
-            </wp:cNvGraphicFramePr>
-            <a:graphic xmlns:a="http://schemas.openxmlformats.org/drawingml/2006/main">
-              <a:graphicData uri="http://schemas.openxmlformats.org/drawingml/2006/picture">
-                <pic:pic xmlns:pic="http://schemas.openxmlformats.org/drawingml/2006/picture">
-                  <pic:nvPicPr>
-                    <pic:cNvPr id="1" name=""/>
-                    <pic:cNvPicPr/>
-                  </pic:nvPicPr>
-                  <pic:blipFill>
-                    <a:blip r:embed="rId10"/>
-                    <a:stretch>
-                      <a:fillRect/>
-                    </a:stretch>
-                  </pic:blipFill>
-                  <pic:spPr>
-                    <a:xfrm>
-                      <a:off x="0" y="0"/>
-                      <a:ext cx="5940425" cy="2587625"/>
+                      <a:ext cx="5408309" cy="3288043"/>
                     </a:xfrm>
                     <a:prstGeom prst="rect">
                       <a:avLst/>
@@ -8376,42 +8187,63 @@
     </w:p>
     <w:p>
       <w:pPr>
-        <w:pStyle w:val="Caption"/>
-        <w:jc w:val="center"/>
-        <w:rPr>
-          <w:rFonts w:ascii="Times New Roman" w:hAnsi="Times New Roman" w:cs="Times New Roman"/>
-          <w:i w:val="0"/>
-          <w:color w:val="000000" w:themeColor="text1"/>
-          <w:sz w:val="28"/>
-          <w:szCs w:val="28"/>
-        </w:rPr>
-      </w:pPr>
-      <w:r>
-        <w:rPr>
-          <w:rFonts w:ascii="Times New Roman" w:hAnsi="Times New Roman" w:cs="Times New Roman"/>
-          <w:i w:val="0"/>
-          <w:color w:val="000000" w:themeColor="text1"/>
-          <w:sz w:val="28"/>
-          <w:szCs w:val="28"/>
-        </w:rPr>
-        <w:t>Проверка пропускной способности больницы</w:t>
-      </w:r>
-    </w:p>
-    <w:p/>
+        <w:spacing w:after="0" w:line="360" w:lineRule="auto"/>
+        <w:jc w:val="both"/>
+        <w:rPr>
+          <w:rFonts w:ascii="Times New Roman" w:eastAsiaTheme="minorEastAsia" w:hAnsi="Times New Roman" w:cs="Times New Roman"/>
+          <w:b/>
+          <w:sz w:val="28"/>
+          <w:szCs w:val="28"/>
+          <w:lang w:eastAsia="ja-JP"/>
+        </w:rPr>
+      </w:pPr>
+      <w:r>
+        <w:rPr>
+          <w:rFonts w:ascii="Times New Roman" w:eastAsiaTheme="minorEastAsia" w:hAnsi="Times New Roman" w:cs="Times New Roman"/>
+          <w:b/>
+          <w:sz w:val="28"/>
+          <w:szCs w:val="28"/>
+          <w:lang w:val="en-US" w:eastAsia="ja-JP"/>
+        </w:rPr>
+        <w:t xml:space="preserve">5.2 </w:t>
+      </w:r>
+      <w:r>
+        <w:rPr>
+          <w:rFonts w:ascii="Times New Roman" w:eastAsiaTheme="minorEastAsia" w:hAnsi="Times New Roman" w:cs="Times New Roman"/>
+          <w:b/>
+          <w:sz w:val="28"/>
+          <w:szCs w:val="28"/>
+          <w:lang w:eastAsia="ja-JP"/>
+        </w:rPr>
+        <w:t>Проверка работы базы данных</w:t>
+      </w:r>
+    </w:p>
     <w:p>
       <w:pPr>
         <w:keepNext/>
-      </w:pPr>
+        <w:spacing w:after="0" w:line="360" w:lineRule="auto"/>
+        <w:jc w:val="both"/>
+      </w:pPr>
+      <w:r>
+        <w:rPr>
+          <w:rFonts w:ascii="Times New Roman" w:eastAsiaTheme="minorEastAsia" w:hAnsi="Times New Roman" w:cs="Times New Roman"/>
+          <w:b/>
+          <w:sz w:val="28"/>
+          <w:szCs w:val="28"/>
+          <w:lang w:eastAsia="ja-JP"/>
+        </w:rPr>
+        <w:tab/>
+      </w:r>
       <w:r>
         <w:rPr>
           <w:noProof/>
           <w:lang w:val="en-GB" w:eastAsia="en-GB"/>
         </w:rPr>
         <w:drawing>
-          <wp:inline distT="0" distB="0" distL="0" distR="0" wp14:anchorId="4F38CB87" wp14:editId="50E4CDBD">
-            <wp:extent cx="5940425" cy="2162175"/>
-            <wp:effectExtent l="0" t="0" r="3175" b="9525"/>
-            <wp:docPr id="5" name="Рисунок 5"/>
+          <wp:inline distT="0" distB="0" distL="0" distR="0" wp14:anchorId="38004F47" wp14:editId="12F2D608">
+            <wp:extent cx="5940425" cy="3712845"/>
+            <wp:effectExtent l="0" t="0" r="3175" b="0"/>
+            <wp:docPr id="10" name="Picture 10"/>
             <wp:cNvGraphicFramePr>
               <a:graphicFrameLocks xmlns:a="http://schemas.openxmlformats.org/drawingml/2006/main" noChangeAspect="1"/>
             </wp:cNvGraphicFramePr>
@@ -8419,11 +8251,17 @@
               <a:graphicData uri="http://schemas.openxmlformats.org/drawingml/2006/picture">
                 <pic:pic xmlns:pic="http://schemas.openxmlformats.org/drawingml/2006/picture">
                   <pic:nvPicPr>
-                    <pic:cNvPr id="1" name=""/>
+                    <pic:cNvPr id="10" name="request-1.png"/>
                     <pic:cNvPicPr/>
                   </pic:nvPicPr>
                   <pic:blipFill>
-                    <a:blip r:embed="rId11"/>
+                    <a:blip r:embed="rId10" cstate="print">
+                      <a:extLst>
+                        <a:ext uri="{28A0092B-C50C-407E-A947-70E740481C1C}">
+                          <a14:useLocalDpi xmlns:a14="http://schemas.microsoft.com/office/drawing/2010/main" val="0"/>
+                        </a:ext>
+                      </a:extLst>
+                    </a:blip>
                     <a:stretch>
                       <a:fillRect/>
                     </a:stretch>
@@ -8431,7 +8269,7 @@
                   <pic:spPr>
                     <a:xfrm>
                       <a:off x="0" y="0"/>
-                      <a:ext cx="5940425" cy="2162175"/>
+                      <a:ext cx="5940425" cy="3712845"/>
                     </a:xfrm>
                     <a:prstGeom prst="rect">
                       <a:avLst/>
@@ -8452,7 +8290,7 @@
           <w:rFonts w:ascii="Times New Roman" w:hAnsi="Times New Roman" w:cs="Times New Roman"/>
           <w:i w:val="0"/>
           <w:color w:val="000000" w:themeColor="text1"/>
-          <w:sz w:val="28"/>
+          <w:sz w:val="24"/>
           <w:szCs w:val="28"/>
         </w:rPr>
       </w:pPr>
@@ -8461,15 +8299,49 @@
           <w:rFonts w:ascii="Times New Roman" w:hAnsi="Times New Roman" w:cs="Times New Roman"/>
           <w:i w:val="0"/>
           <w:color w:val="000000" w:themeColor="text1"/>
-          <w:sz w:val="28"/>
-          <w:szCs w:val="28"/>
-        </w:rPr>
-        <w:t>Проверка поиска больного по истории болезни</w:t>
+          <w:sz w:val="24"/>
+          <w:szCs w:val="28"/>
+        </w:rPr>
+        <w:t xml:space="preserve">Проверка </w:t>
+      </w:r>
+      <w:r>
+        <w:rPr>
+          <w:rFonts w:ascii="Times New Roman" w:hAnsi="Times New Roman" w:cs="Times New Roman"/>
+          <w:i w:val="0"/>
+          <w:color w:val="000000" w:themeColor="text1"/>
+          <w:sz w:val="24"/>
+          <w:szCs w:val="28"/>
+        </w:rPr>
+        <w:t>работы выборки пользователя, сделавшего последний заказ</w:t>
+      </w:r>
+    </w:p>
+    <w:p>
+      <w:pPr>
+        <w:rPr>
+          <w:rFonts w:ascii="Times New Roman" w:hAnsi="Times New Roman" w:cs="Times New Roman"/>
+          <w:iCs/>
+          <w:color w:val="000000" w:themeColor="text1"/>
+          <w:sz w:val="24"/>
+          <w:szCs w:val="28"/>
+        </w:rPr>
+      </w:pPr>
+      <w:r>
+        <w:rPr>
+          <w:rFonts w:ascii="Times New Roman" w:hAnsi="Times New Roman" w:cs="Times New Roman"/>
+          <w:i/>
+          <w:color w:val="000000" w:themeColor="text1"/>
+          <w:sz w:val="24"/>
+          <w:szCs w:val="28"/>
+        </w:rPr>
+        <w:br w:type="page"/>
       </w:r>
     </w:p>
     <w:p>
       <w:pPr>
         <w:keepNext/>
+        <w:rPr>
+          <w:lang w:val="en-US"/>
+        </w:rPr>
       </w:pPr>
       <w:r>
         <w:rPr>
@@ -8478,10 +8350,10 @@
         </w:rPr>
         <w:lastRenderedPageBreak/>
         <w:drawing>
-          <wp:inline distT="0" distB="0" distL="0" distR="0" wp14:anchorId="74B5A160" wp14:editId="76FCD848">
-            <wp:extent cx="5162550" cy="3295650"/>
-            <wp:effectExtent l="0" t="0" r="0" b="0"/>
-            <wp:docPr id="6" name="Рисунок 6"/>
+          <wp:inline distT="0" distB="0" distL="0" distR="0" wp14:anchorId="090DE9EB" wp14:editId="610B6EA2">
+            <wp:extent cx="5940425" cy="3712845"/>
+            <wp:effectExtent l="0" t="0" r="3175" b="0"/>
+            <wp:docPr id="11" name="Picture 11"/>
             <wp:cNvGraphicFramePr>
               <a:graphicFrameLocks xmlns:a="http://schemas.openxmlformats.org/drawingml/2006/main" noChangeAspect="1"/>
             </wp:cNvGraphicFramePr>
@@ -8489,11 +8361,17 @@
               <a:graphicData uri="http://schemas.openxmlformats.org/drawingml/2006/picture">
                 <pic:pic xmlns:pic="http://schemas.openxmlformats.org/drawingml/2006/picture">
                   <pic:nvPicPr>
-                    <pic:cNvPr id="1" name=""/>
+                    <pic:cNvPr id="11" name="request-2.png"/>
                     <pic:cNvPicPr/>
                   </pic:nvPicPr>
                   <pic:blipFill>
-                    <a:blip r:embed="rId12"/>
+                    <a:blip r:embed="rId11" cstate="print">
+                      <a:extLst>
+                        <a:ext uri="{28A0092B-C50C-407E-A947-70E740481C1C}">
+                          <a14:useLocalDpi xmlns:a14="http://schemas.microsoft.com/office/drawing/2010/main" val="0"/>
+                        </a:ext>
+                      </a:extLst>
+                    </a:blip>
                     <a:stretch>
                       <a:fillRect/>
                     </a:stretch>
@@ -8501,7 +8379,7 @@
                   <pic:spPr>
                     <a:xfrm>
                       <a:off x="0" y="0"/>
-                      <a:ext cx="5162550" cy="3295650"/>
+                      <a:ext cx="5940425" cy="3712845"/>
                     </a:xfrm>
                     <a:prstGeom prst="rect">
                       <a:avLst/>
@@ -8522,7 +8400,7 @@
           <w:rFonts w:ascii="Times New Roman" w:hAnsi="Times New Roman" w:cs="Times New Roman"/>
           <w:i w:val="0"/>
           <w:color w:val="000000" w:themeColor="text1"/>
-          <w:sz w:val="28"/>
+          <w:sz w:val="24"/>
           <w:szCs w:val="28"/>
         </w:rPr>
       </w:pPr>
@@ -8531,40 +8409,73 @@
           <w:rFonts w:ascii="Times New Roman" w:hAnsi="Times New Roman" w:cs="Times New Roman"/>
           <w:i w:val="0"/>
           <w:color w:val="000000" w:themeColor="text1"/>
-          <w:sz w:val="28"/>
-          <w:szCs w:val="28"/>
-        </w:rPr>
-        <w:t xml:space="preserve">Проверка наполненности таблицы </w:t>
-      </w:r>
-      <w:proofErr w:type="spellStart"/>
+          <w:sz w:val="24"/>
+          <w:szCs w:val="28"/>
+        </w:rPr>
+        <w:t xml:space="preserve">Проверка </w:t>
+      </w:r>
       <w:r>
         <w:rPr>
           <w:rFonts w:ascii="Times New Roman" w:hAnsi="Times New Roman" w:cs="Times New Roman"/>
           <w:i w:val="0"/>
           <w:color w:val="000000" w:themeColor="text1"/>
-          <w:sz w:val="28"/>
-          <w:szCs w:val="28"/>
-        </w:rPr>
-        <w:t>Position</w:t>
-      </w:r>
-      <w:proofErr w:type="spellEnd"/>
-    </w:p>
-    <w:p/>
+          <w:sz w:val="24"/>
+          <w:szCs w:val="28"/>
+        </w:rPr>
+        <w:t>выборки информации о сумме размена для каждого заказа</w:t>
+      </w:r>
+    </w:p>
+    <w:p>
+      <w:pPr>
+        <w:rPr>
+          <w:rFonts w:ascii="Times New Roman" w:hAnsi="Times New Roman" w:cs="Times New Roman"/>
+          <w:iCs/>
+          <w:color w:val="000000" w:themeColor="text1"/>
+          <w:sz w:val="24"/>
+          <w:szCs w:val="28"/>
+        </w:rPr>
+      </w:pPr>
+      <w:r>
+        <w:rPr>
+          <w:rFonts w:ascii="Times New Roman" w:hAnsi="Times New Roman" w:cs="Times New Roman"/>
+          <w:i/>
+          <w:color w:val="000000" w:themeColor="text1"/>
+          <w:sz w:val="24"/>
+          <w:szCs w:val="28"/>
+        </w:rPr>
+        <w:br w:type="page"/>
+      </w:r>
+    </w:p>
+    <w:p>
+      <w:pPr>
+        <w:pStyle w:val="Caption"/>
+        <w:jc w:val="center"/>
+        <w:rPr>
+          <w:rFonts w:ascii="Times New Roman" w:hAnsi="Times New Roman" w:cs="Times New Roman"/>
+          <w:i w:val="0"/>
+          <w:color w:val="000000" w:themeColor="text1"/>
+          <w:sz w:val="24"/>
+          <w:szCs w:val="28"/>
+        </w:rPr>
+      </w:pPr>
+    </w:p>
     <w:p>
       <w:pPr>
         <w:keepNext/>
+        <w:rPr>
+          <w:lang w:val="en-US"/>
+        </w:rPr>
       </w:pPr>
       <w:r>
         <w:rPr>
           <w:noProof/>
           <w:lang w:val="en-GB" w:eastAsia="en-GB"/>
         </w:rPr>
-        <w:lastRenderedPageBreak/>
         <w:drawing>
-          <wp:inline distT="0" distB="0" distL="0" distR="0" wp14:anchorId="5D023E76" wp14:editId="3A231BE5">
-            <wp:extent cx="5940425" cy="5680710"/>
+          <wp:inline distT="0" distB="0" distL="0" distR="0" wp14:anchorId="3B0D5064" wp14:editId="35A8AAB8">
+            <wp:extent cx="5940425" cy="3712845"/>
             <wp:effectExtent l="0" t="0" r="3175" b="0"/>
-            <wp:docPr id="7" name="Рисунок 7"/>
+            <wp:docPr id="12" name="Picture 12"/>
             <wp:cNvGraphicFramePr>
               <a:graphicFrameLocks xmlns:a="http://schemas.openxmlformats.org/drawingml/2006/main" noChangeAspect="1"/>
             </wp:cNvGraphicFramePr>
@@ -8572,11 +8483,17 @@
               <a:graphicData uri="http://schemas.openxmlformats.org/drawingml/2006/picture">
                 <pic:pic xmlns:pic="http://schemas.openxmlformats.org/drawingml/2006/picture">
                   <pic:nvPicPr>
-                    <pic:cNvPr id="1" name=""/>
+                    <pic:cNvPr id="12" name="request-3.png"/>
                     <pic:cNvPicPr/>
                   </pic:nvPicPr>
                   <pic:blipFill>
-                    <a:blip r:embed="rId13"/>
+                    <a:blip r:embed="rId12" cstate="print">
+                      <a:extLst>
+                        <a:ext uri="{28A0092B-C50C-407E-A947-70E740481C1C}">
+                          <a14:useLocalDpi xmlns:a14="http://schemas.microsoft.com/office/drawing/2010/main" val="0"/>
+                        </a:ext>
+                      </a:extLst>
+                    </a:blip>
                     <a:stretch>
                       <a:fillRect/>
                     </a:stretch>
@@ -8584,7 +8501,7 @@
                   <pic:spPr>
                     <a:xfrm>
                       <a:off x="0" y="0"/>
-                      <a:ext cx="5940425" cy="5680710"/>
+                      <a:ext cx="5940425" cy="3712845"/>
                     </a:xfrm>
                     <a:prstGeom prst="rect">
                       <a:avLst/>
@@ -8605,7 +8522,7 @@
           <w:rFonts w:ascii="Times New Roman" w:hAnsi="Times New Roman" w:cs="Times New Roman"/>
           <w:i w:val="0"/>
           <w:color w:val="000000" w:themeColor="text1"/>
-          <w:sz w:val="28"/>
+          <w:sz w:val="24"/>
           <w:szCs w:val="28"/>
         </w:rPr>
       </w:pPr>
@@ -8614,94 +8531,20 @@
           <w:rFonts w:ascii="Times New Roman" w:hAnsi="Times New Roman" w:cs="Times New Roman"/>
           <w:i w:val="0"/>
           <w:color w:val="000000" w:themeColor="text1"/>
-          <w:sz w:val="28"/>
-          <w:szCs w:val="28"/>
-        </w:rPr>
-        <w:t xml:space="preserve">Добавление новой записи в таблицу </w:t>
-      </w:r>
-      <w:proofErr w:type="spellStart"/>
+          <w:sz w:val="24"/>
+          <w:szCs w:val="28"/>
+        </w:rPr>
+        <w:t xml:space="preserve">Проверка </w:t>
+      </w:r>
       <w:r>
         <w:rPr>
           <w:rFonts w:ascii="Times New Roman" w:hAnsi="Times New Roman" w:cs="Times New Roman"/>
           <w:i w:val="0"/>
           <w:color w:val="000000" w:themeColor="text1"/>
-          <w:sz w:val="28"/>
-          <w:szCs w:val="28"/>
-        </w:rPr>
-        <w:t>Position</w:t>
-      </w:r>
-      <w:proofErr w:type="spellEnd"/>
-    </w:p>
-    <w:p>
-      <w:pPr>
-        <w:keepNext/>
-        <w:spacing w:after="0" w:line="360" w:lineRule="auto"/>
-        <w:jc w:val="both"/>
-      </w:pPr>
-      <w:r>
-        <w:rPr>
-          <w:noProof/>
-          <w:lang w:val="en-GB" w:eastAsia="en-GB"/>
-        </w:rPr>
-        <w:lastRenderedPageBreak/>
-        <w:drawing>
-          <wp:inline distT="0" distB="0" distL="0" distR="0" wp14:anchorId="6FF1F0A9" wp14:editId="2FAA86BF">
-            <wp:extent cx="4981575" cy="3390900"/>
-            <wp:effectExtent l="0" t="0" r="9525" b="0"/>
-            <wp:docPr id="8" name="Рисунок 8"/>
-            <wp:cNvGraphicFramePr>
-              <a:graphicFrameLocks xmlns:a="http://schemas.openxmlformats.org/drawingml/2006/main" noChangeAspect="1"/>
-            </wp:cNvGraphicFramePr>
-            <a:graphic xmlns:a="http://schemas.openxmlformats.org/drawingml/2006/main">
-              <a:graphicData uri="http://schemas.openxmlformats.org/drawingml/2006/picture">
-                <pic:pic xmlns:pic="http://schemas.openxmlformats.org/drawingml/2006/picture">
-                  <pic:nvPicPr>
-                    <pic:cNvPr id="1" name=""/>
-                    <pic:cNvPicPr/>
-                  </pic:nvPicPr>
-                  <pic:blipFill>
-                    <a:blip r:embed="rId14"/>
-                    <a:stretch>
-                      <a:fillRect/>
-                    </a:stretch>
-                  </pic:blipFill>
-                  <pic:spPr>
-                    <a:xfrm>
-                      <a:off x="0" y="0"/>
-                      <a:ext cx="4981575" cy="3390900"/>
-                    </a:xfrm>
-                    <a:prstGeom prst="rect">
-                      <a:avLst/>
-                    </a:prstGeom>
-                  </pic:spPr>
-                </pic:pic>
-              </a:graphicData>
-            </a:graphic>
-          </wp:inline>
-        </w:drawing>
-      </w:r>
-    </w:p>
-    <w:p>
-      <w:pPr>
-        <w:pStyle w:val="Caption"/>
-        <w:jc w:val="center"/>
-        <w:rPr>
-          <w:rFonts w:ascii="Times New Roman" w:hAnsi="Times New Roman" w:cs="Times New Roman"/>
-          <w:i w:val="0"/>
-          <w:color w:val="000000" w:themeColor="text1"/>
-          <w:sz w:val="28"/>
-          <w:szCs w:val="28"/>
-        </w:rPr>
-      </w:pPr>
-      <w:r>
-        <w:rPr>
-          <w:rFonts w:ascii="Times New Roman" w:hAnsi="Times New Roman" w:cs="Times New Roman"/>
-          <w:i w:val="0"/>
-          <w:color w:val="000000" w:themeColor="text1"/>
-          <w:sz w:val="28"/>
-          <w:szCs w:val="28"/>
-        </w:rPr>
-        <w:t>Проверка выполнения запроса добавления новой записи</w:t>
+          <w:sz w:val="24"/>
+          <w:szCs w:val="28"/>
+        </w:rPr>
+        <w:t>выборки о самом популярном виде размена</w:t>
       </w:r>
     </w:p>
     <w:p>
@@ -8752,71 +8595,6 @@
           <w:sz w:val="28"/>
           <w:szCs w:val="28"/>
         </w:rPr>
-        <w:t xml:space="preserve"> п</w:t>
-      </w:r>
-      <w:r>
-        <w:rPr>
-          <w:rFonts w:ascii="Times New Roman" w:hAnsi="Times New Roman" w:cs="Times New Roman"/>
-          <w:sz w:val="28"/>
-          <w:szCs w:val="28"/>
-        </w:rPr>
-        <w:t xml:space="preserve">о результатам данной работы была организована база данных для приложения </w:t>
-      </w:r>
-      <w:r>
-        <w:rPr>
-          <w:rFonts w:ascii="Times New Roman" w:hAnsi="Times New Roman" w:cs="Times New Roman"/>
-          <w:sz w:val="28"/>
-          <w:szCs w:val="28"/>
-        </w:rPr>
-        <w:t>«</w:t>
-      </w:r>
-      <w:r>
-        <w:rPr>
-          <w:rFonts w:ascii="Times New Roman" w:hAnsi="Times New Roman" w:cs="Times New Roman"/>
-          <w:sz w:val="28"/>
-          <w:szCs w:val="28"/>
-        </w:rPr>
-        <w:t>Больница</w:t>
-      </w:r>
-      <w:r>
-        <w:rPr>
-          <w:rFonts w:ascii="Times New Roman" w:hAnsi="Times New Roman" w:cs="Times New Roman"/>
-          <w:sz w:val="28"/>
-          <w:szCs w:val="28"/>
-        </w:rPr>
-        <w:t>»</w:t>
-      </w:r>
-      <w:r>
-        <w:rPr>
-          <w:rFonts w:ascii="Times New Roman" w:hAnsi="Times New Roman" w:cs="Times New Roman"/>
-          <w:sz w:val="28"/>
-          <w:szCs w:val="28"/>
-        </w:rPr>
-        <w:t>.</w:t>
-      </w:r>
-      <w:r>
-        <w:rPr>
-          <w:rFonts w:ascii="Times New Roman" w:hAnsi="Times New Roman" w:cs="Times New Roman"/>
-          <w:sz w:val="28"/>
-          <w:szCs w:val="28"/>
-        </w:rPr>
-        <w:t xml:space="preserve"> Данная программа была реализована, как клиент-серверное приложение, в котором было разделение возможностей </w:t>
-      </w:r>
-      <w:proofErr w:type="gramStart"/>
-      <w:r>
-        <w:rPr>
-          <w:rFonts w:ascii="Times New Roman" w:hAnsi="Times New Roman" w:cs="Times New Roman"/>
-          <w:sz w:val="28"/>
-          <w:szCs w:val="28"/>
-        </w:rPr>
-        <w:t xml:space="preserve">пользователей: </w:t>
-      </w:r>
-      <w:r>
-        <w:rPr>
-          <w:rFonts w:ascii="Times New Roman" w:hAnsi="Times New Roman" w:cs="Times New Roman"/>
-          <w:sz w:val="28"/>
-          <w:szCs w:val="28"/>
-        </w:rPr>
         <w:t xml:space="preserve"> </w:t>
       </w:r>
       <w:r>
@@ -8825,66 +8603,23 @@
           <w:sz w:val="28"/>
           <w:szCs w:val="28"/>
         </w:rPr>
-        <w:t>полной</w:t>
-      </w:r>
-      <w:proofErr w:type="gramEnd"/>
-      <w:r>
-        <w:rPr>
-          <w:rFonts w:ascii="Times New Roman" w:hAnsi="Times New Roman" w:cs="Times New Roman"/>
-          <w:sz w:val="28"/>
-          <w:szCs w:val="28"/>
-        </w:rPr>
-        <w:t xml:space="preserve"> версией проекта мог пользоваться только администратор, главврач не мог обновлять </w:t>
-      </w:r>
-      <w:proofErr w:type="spellStart"/>
-      <w:r>
-        <w:rPr>
-          <w:rFonts w:ascii="Times New Roman" w:hAnsi="Times New Roman" w:cs="Times New Roman"/>
-          <w:sz w:val="28"/>
-          <w:szCs w:val="28"/>
-        </w:rPr>
-        <w:t>индификационные</w:t>
-      </w:r>
-      <w:proofErr w:type="spellEnd"/>
-      <w:r>
-        <w:rPr>
-          <w:rFonts w:ascii="Times New Roman" w:hAnsi="Times New Roman" w:cs="Times New Roman"/>
-          <w:sz w:val="28"/>
-          <w:szCs w:val="28"/>
-        </w:rPr>
-        <w:t xml:space="preserve"> данные пользователей</w:t>
-      </w:r>
-      <w:r>
-        <w:rPr>
-          <w:rFonts w:ascii="Times New Roman" w:hAnsi="Times New Roman" w:cs="Times New Roman"/>
-          <w:sz w:val="28"/>
-          <w:szCs w:val="28"/>
-        </w:rPr>
-        <w:t>,</w:t>
-      </w:r>
-      <w:r>
-        <w:rPr>
-          <w:rFonts w:ascii="Times New Roman" w:hAnsi="Times New Roman" w:cs="Times New Roman"/>
-          <w:sz w:val="28"/>
-          <w:szCs w:val="28"/>
-        </w:rPr>
-        <w:t xml:space="preserve"> и все остальные пользователи системы не могл</w:t>
-      </w:r>
-      <w:r>
-        <w:rPr>
-          <w:rFonts w:ascii="Times New Roman" w:hAnsi="Times New Roman" w:cs="Times New Roman"/>
-          <w:sz w:val="28"/>
-          <w:szCs w:val="28"/>
-        </w:rPr>
-        <w:t>и</w:t>
-      </w:r>
-      <w:r>
-        <w:rPr>
-          <w:rFonts w:ascii="Times New Roman" w:hAnsi="Times New Roman" w:cs="Times New Roman"/>
-          <w:sz w:val="28"/>
-          <w:szCs w:val="28"/>
-        </w:rPr>
-        <w:t xml:space="preserve"> просматривать работу всего персонала; в возможности всех пользователей входило регистрация нового больного.</w:t>
+        <w:t>п</w:t>
+      </w:r>
+      <w:r>
+        <w:rPr>
+          <w:rFonts w:ascii="Times New Roman" w:hAnsi="Times New Roman" w:cs="Times New Roman"/>
+          <w:sz w:val="28"/>
+          <w:szCs w:val="28"/>
+        </w:rPr>
+        <w:t>о результатам данной работы была организована</w:t>
+      </w:r>
+      <w:r>
+        <w:rPr>
+          <w:rFonts w:ascii="Times New Roman" w:hAnsi="Times New Roman" w:cs="Times New Roman"/>
+          <w:sz w:val="28"/>
+          <w:szCs w:val="28"/>
+        </w:rPr>
+        <w:t xml:space="preserve"> база данных для системы «Служба инкассации». Данная программа была реализована как клиент-серверное приложение, в котором производится разделение пользователей на клиентов, сотрудников и инкассаторов с ограничениями. Регистрация объектов возможна только для сотрудников, но не инкассаторов, создание заявок доступно для всех участников, кроме инкассаторов. Заполнение статуса доставки размена доступно для инкассаторов и клиентов. В свою очередь, только сотрудники, которые не являются инкассаторами могут генерировать отчеты отзывов. И только начальник службы может просматривать информацию о прогнозируемом количестве на объекта</w:t>
       </w:r>
     </w:p>
     <w:p>
@@ -8904,59 +8639,65 @@
           <w:sz w:val="28"/>
           <w:szCs w:val="28"/>
         </w:rPr>
-        <w:t xml:space="preserve"> </w:t>
-      </w:r>
-      <w:proofErr w:type="gramStart"/>
-      <w:r>
-        <w:rPr>
-          <w:rFonts w:ascii="Times New Roman" w:hAnsi="Times New Roman" w:cs="Times New Roman"/>
-          <w:sz w:val="28"/>
-          <w:szCs w:val="28"/>
-        </w:rPr>
-        <w:t>С помощью</w:t>
-      </w:r>
-      <w:proofErr w:type="gramEnd"/>
-      <w:r>
-        <w:rPr>
-          <w:rFonts w:ascii="Times New Roman" w:hAnsi="Times New Roman" w:cs="Times New Roman"/>
-          <w:sz w:val="28"/>
-          <w:szCs w:val="28"/>
-        </w:rPr>
-        <w:t xml:space="preserve"> реализованной </w:t>
-      </w:r>
-      <w:proofErr w:type="spellStart"/>
-      <w:r>
-        <w:rPr>
-          <w:rFonts w:ascii="Times New Roman" w:hAnsi="Times New Roman" w:cs="Times New Roman"/>
-          <w:sz w:val="28"/>
-          <w:szCs w:val="28"/>
-        </w:rPr>
-        <w:t>бд</w:t>
-      </w:r>
-      <w:proofErr w:type="spellEnd"/>
-      <w:r>
-        <w:rPr>
-          <w:rFonts w:ascii="Times New Roman" w:hAnsi="Times New Roman" w:cs="Times New Roman"/>
-          <w:sz w:val="28"/>
-          <w:szCs w:val="28"/>
-        </w:rPr>
-        <w:t xml:space="preserve"> есть возможность отслеживания перемещения сотрудников по больнице (уволился из одного отделения, устроился в другом), перемещение больного по отделениям, расчет количества свободных мест, с учетом пола больного, отслеживание рабочего времени каждого сотрудника</w:t>
-      </w:r>
-      <w:r>
-        <w:rPr>
-          <w:rFonts w:ascii="Times New Roman" w:hAnsi="Times New Roman" w:cs="Times New Roman"/>
-          <w:sz w:val="28"/>
-          <w:szCs w:val="28"/>
-        </w:rPr>
-        <w:t xml:space="preserve"> </w:t>
-      </w:r>
-      <w:r>
-        <w:rPr>
-          <w:rFonts w:ascii="Times New Roman" w:hAnsi="Times New Roman" w:cs="Times New Roman"/>
-          <w:sz w:val="28"/>
-          <w:szCs w:val="28"/>
-        </w:rPr>
-        <w:t>и расчет зарплаты каждого рабочего</w:t>
+        <w:t>С помощью реализованной б</w:t>
+      </w:r>
+      <w:r>
+        <w:rPr>
+          <w:rFonts w:ascii="Times New Roman" w:hAnsi="Times New Roman" w:cs="Times New Roman"/>
+          <w:sz w:val="28"/>
+          <w:szCs w:val="28"/>
+        </w:rPr>
+        <w:t xml:space="preserve">азы </w:t>
+      </w:r>
+      <w:r>
+        <w:rPr>
+          <w:rFonts w:ascii="Times New Roman" w:hAnsi="Times New Roman" w:cs="Times New Roman"/>
+          <w:sz w:val="28"/>
+          <w:szCs w:val="28"/>
+        </w:rPr>
+        <w:t>д</w:t>
+      </w:r>
+      <w:r>
+        <w:rPr>
+          <w:rFonts w:ascii="Times New Roman" w:hAnsi="Times New Roman" w:cs="Times New Roman"/>
+          <w:sz w:val="28"/>
+          <w:szCs w:val="28"/>
+        </w:rPr>
+        <w:t>анных</w:t>
+      </w:r>
+      <w:r>
+        <w:rPr>
+          <w:rFonts w:ascii="Times New Roman" w:hAnsi="Times New Roman" w:cs="Times New Roman"/>
+          <w:sz w:val="28"/>
+          <w:szCs w:val="28"/>
+        </w:rPr>
+        <w:t xml:space="preserve"> есть возможность отслеживания перемещения </w:t>
+      </w:r>
+      <w:r>
+        <w:rPr>
+          <w:rFonts w:ascii="Times New Roman" w:hAnsi="Times New Roman" w:cs="Times New Roman"/>
+          <w:sz w:val="28"/>
+          <w:szCs w:val="28"/>
+        </w:rPr>
+        <w:t xml:space="preserve">инкассаторов между объектами, возможна генерация отчетов для </w:t>
+      </w:r>
+      <w:r>
+        <w:rPr>
+          <w:rFonts w:ascii="Times New Roman" w:hAnsi="Times New Roman" w:cs="Times New Roman"/>
+          <w:sz w:val="28"/>
+          <w:szCs w:val="28"/>
+        </w:rPr>
+        <w:t>начальника службы, отчетов о количестве отзывов для сотрудников и улучшении работы службы в целом</w:t>
+      </w:r>
+      <w:bookmarkStart w:id="0" w:name="_GoBack"/>
+      <w:bookmarkEnd w:id="0"/>
+      <w:r>
+        <w:rPr>
+          <w:rFonts w:ascii="Times New Roman" w:hAnsi="Times New Roman" w:cs="Times New Roman"/>
+          <w:sz w:val="28"/>
+          <w:szCs w:val="28"/>
+        </w:rPr>
+        <w:t>.</w:t>
       </w:r>
     </w:p>
     <w:p>
@@ -9369,6 +9110,7 @@
     <w:lsdException w:name="HTML Sample" w:semiHidden="1" w:unhideWhenUsed="1"/>
     <w:lsdException w:name="HTML Typewriter" w:semiHidden="1" w:unhideWhenUsed="1"/>
     <w:lsdException w:name="HTML Variable" w:semiHidden="1" w:unhideWhenUsed="1"/>
+    <w:lsdException w:name="Normal Table" w:semiHidden="1" w:unhideWhenUsed="1"/>
     <w:lsdException w:name="annotation subject" w:semiHidden="1" w:unhideWhenUsed="1"/>
     <w:lsdException w:name="No List" w:semiHidden="1" w:unhideWhenUsed="1"/>
     <w:lsdException w:name="Outline List 1" w:semiHidden="1" w:unhideWhenUsed="1"/>
@@ -9414,9 +9156,11 @@
     <w:lsdException w:name="Table Subtle 1" w:semiHidden="1" w:unhideWhenUsed="1"/>
     <w:lsdException w:name="Table Subtle 2" w:semiHidden="1" w:unhideWhenUsed="1"/>
     <w:lsdException w:name="Table Web 1" w:semiHidden="1" w:unhideWhenUsed="1"/>
+    <w:lsdException w:name="Table Web 2" w:semiHidden="1" w:unhideWhenUsed="1"/>
     <w:lsdException w:name="Table Web 3" w:semiHidden="1" w:unhideWhenUsed="1"/>
     <w:lsdException w:name="Balloon Text" w:semiHidden="1" w:unhideWhenUsed="1"/>
     <w:lsdException w:name="Table Grid" w:uiPriority="39"/>
+    <w:lsdException w:name="Table Theme" w:semiHidden="1" w:unhideWhenUsed="1"/>
     <w:lsdException w:name="Placeholder Text" w:semiHidden="1"/>
     <w:lsdException w:name="No Spacing" w:uiPriority="1" w:qFormat="1"/>
     <w:lsdException w:name="Light Shading" w:uiPriority="60"/>

</xml_diff>

<commit_message>
Add dfd and military stuff
</commit_message>
<xml_diff>
--- a/5.friday/reports/Техническое-Задание. Кислюк.К4120.docx
+++ b/5.friday/reports/Техническое-Задание. Кислюк.К4120.docx
@@ -5914,16 +5914,204 @@
           <w:b/>
           <w:sz w:val="28"/>
           <w:szCs w:val="28"/>
-        </w:rPr>
-      </w:pPr>
-      <w:r>
-        <w:rPr>
-          <w:rFonts w:ascii="Times New Roman" w:hAnsi="Times New Roman" w:cs="Times New Roman"/>
-          <w:b/>
-          <w:sz w:val="28"/>
-          <w:szCs w:val="28"/>
+          <w:lang w:val="en-US"/>
+        </w:rPr>
+      </w:pPr>
+      <w:proofErr w:type="spellStart"/>
+      <w:r>
+        <w:rPr>
+          <w:rFonts w:ascii="Times New Roman" w:hAnsi="Times New Roman" w:cs="Times New Roman"/>
+          <w:b/>
+          <w:sz w:val="28"/>
+          <w:szCs w:val="28"/>
+          <w:lang w:val="en-US"/>
         </w:rPr>
         <w:lastRenderedPageBreak/>
+        <w:t>Диа</w:t>
+      </w:r>
+      <w:bookmarkStart w:id="0" w:name="_GoBack"/>
+      <w:bookmarkEnd w:id="0"/>
+      <w:r>
+        <w:rPr>
+          <w:rFonts w:ascii="Times New Roman" w:hAnsi="Times New Roman" w:cs="Times New Roman"/>
+          <w:b/>
+          <w:sz w:val="28"/>
+          <w:szCs w:val="28"/>
+          <w:lang w:val="en-US"/>
+        </w:rPr>
+        <w:t>грамма</w:t>
+      </w:r>
+      <w:proofErr w:type="spellEnd"/>
+      <w:r>
+        <w:rPr>
+          <w:rFonts w:ascii="Times New Roman" w:hAnsi="Times New Roman" w:cs="Times New Roman"/>
+          <w:b/>
+          <w:sz w:val="28"/>
+          <w:szCs w:val="28"/>
+          <w:lang w:val="en-US"/>
+        </w:rPr>
+        <w:t xml:space="preserve"> </w:t>
+      </w:r>
+      <w:proofErr w:type="spellStart"/>
+      <w:r>
+        <w:rPr>
+          <w:rFonts w:ascii="Times New Roman" w:hAnsi="Times New Roman" w:cs="Times New Roman"/>
+          <w:b/>
+          <w:sz w:val="28"/>
+          <w:szCs w:val="28"/>
+          <w:lang w:val="en-US"/>
+        </w:rPr>
+        <w:t>потоков</w:t>
+      </w:r>
+      <w:proofErr w:type="spellEnd"/>
+      <w:r>
+        <w:rPr>
+          <w:rFonts w:ascii="Times New Roman" w:hAnsi="Times New Roman" w:cs="Times New Roman"/>
+          <w:b/>
+          <w:sz w:val="28"/>
+          <w:szCs w:val="28"/>
+          <w:lang w:val="en-US"/>
+        </w:rPr>
+        <w:t xml:space="preserve"> </w:t>
+      </w:r>
+      <w:proofErr w:type="spellStart"/>
+      <w:r>
+        <w:rPr>
+          <w:rFonts w:ascii="Times New Roman" w:hAnsi="Times New Roman" w:cs="Times New Roman"/>
+          <w:b/>
+          <w:sz w:val="28"/>
+          <w:szCs w:val="28"/>
+          <w:lang w:val="en-US"/>
+        </w:rPr>
+        <w:t>данных</w:t>
+      </w:r>
+      <w:proofErr w:type="spellEnd"/>
+      <w:r>
+        <w:rPr>
+          <w:rFonts w:ascii="Times New Roman" w:hAnsi="Times New Roman" w:cs="Times New Roman"/>
+          <w:b/>
+          <w:sz w:val="28"/>
+          <w:szCs w:val="28"/>
+          <w:lang w:val="en-US"/>
+        </w:rPr>
+        <w:t>:</w:t>
+      </w:r>
+    </w:p>
+    <w:p>
+      <w:pPr>
+        <w:pStyle w:val="ListParagraph"/>
+        <w:spacing w:line="360" w:lineRule="auto"/>
+        <w:ind w:left="0"/>
+        <w:jc w:val="both"/>
+        <w:rPr>
+          <w:rFonts w:ascii="Times New Roman" w:hAnsi="Times New Roman" w:cs="Times New Roman"/>
+          <w:b/>
+          <w:sz w:val="28"/>
+          <w:szCs w:val="28"/>
+          <w:lang w:val="en-US"/>
+        </w:rPr>
+      </w:pPr>
+    </w:p>
+    <w:p>
+      <w:pPr>
+        <w:pStyle w:val="ListParagraph"/>
+        <w:spacing w:line="360" w:lineRule="auto"/>
+        <w:ind w:left="0"/>
+        <w:jc w:val="both"/>
+        <w:rPr>
+          <w:rFonts w:ascii="Times New Roman" w:hAnsi="Times New Roman" w:cs="Times New Roman"/>
+          <w:b/>
+          <w:sz w:val="28"/>
+          <w:szCs w:val="28"/>
+          <w:lang w:val="en-US"/>
+        </w:rPr>
+      </w:pPr>
+      <w:r>
+        <w:rPr>
+          <w:rFonts w:ascii="Times New Roman" w:hAnsi="Times New Roman" w:cs="Times New Roman"/>
+          <w:b/>
+          <w:noProof/>
+          <w:sz w:val="28"/>
+          <w:szCs w:val="28"/>
+          <w:lang w:val="en-GB" w:eastAsia="en-GB"/>
+        </w:rPr>
+        <w:drawing>
+          <wp:inline distT="0" distB="0" distL="0" distR="0" wp14:anchorId="6FB6C249" wp14:editId="48512C96">
+            <wp:extent cx="5940425" cy="3391535"/>
+            <wp:effectExtent l="0" t="0" r="3175" b="12065"/>
+            <wp:docPr id="2" name="Picture 2"/>
+            <wp:cNvGraphicFramePr>
+              <a:graphicFrameLocks xmlns:a="http://schemas.openxmlformats.org/drawingml/2006/main" noChangeAspect="1"/>
+            </wp:cNvGraphicFramePr>
+            <a:graphic xmlns:a="http://schemas.openxmlformats.org/drawingml/2006/main">
+              <a:graphicData uri="http://schemas.openxmlformats.org/drawingml/2006/picture">
+                <pic:pic xmlns:pic="http://schemas.openxmlformats.org/drawingml/2006/picture">
+                  <pic:nvPicPr>
+                    <pic:cNvPr id="2" name="dfd.png"/>
+                    <pic:cNvPicPr/>
+                  </pic:nvPicPr>
+                  <pic:blipFill>
+                    <a:blip r:embed="rId8" cstate="print">
+                      <a:extLst>
+                        <a:ext uri="{28A0092B-C50C-407E-A947-70E740481C1C}">
+                          <a14:useLocalDpi xmlns:a14="http://schemas.microsoft.com/office/drawing/2010/main" val="0"/>
+                        </a:ext>
+                      </a:extLst>
+                    </a:blip>
+                    <a:stretch>
+                      <a:fillRect/>
+                    </a:stretch>
+                  </pic:blipFill>
+                  <pic:spPr>
+                    <a:xfrm>
+                      <a:off x="0" y="0"/>
+                      <a:ext cx="5940425" cy="3391535"/>
+                    </a:xfrm>
+                    <a:prstGeom prst="rect">
+                      <a:avLst/>
+                    </a:prstGeom>
+                  </pic:spPr>
+                </pic:pic>
+              </a:graphicData>
+            </a:graphic>
+          </wp:inline>
+        </w:drawing>
+      </w:r>
+    </w:p>
+    <w:p>
+      <w:pPr>
+        <w:pStyle w:val="ListParagraph"/>
+        <w:spacing w:line="360" w:lineRule="auto"/>
+        <w:ind w:left="0"/>
+        <w:jc w:val="both"/>
+        <w:rPr>
+          <w:rFonts w:ascii="Times New Roman" w:hAnsi="Times New Roman" w:cs="Times New Roman"/>
+          <w:b/>
+          <w:sz w:val="28"/>
+          <w:szCs w:val="28"/>
+        </w:rPr>
+      </w:pPr>
+    </w:p>
+    <w:p>
+      <w:pPr>
+        <w:pStyle w:val="ListParagraph"/>
+        <w:spacing w:line="360" w:lineRule="auto"/>
+        <w:ind w:left="0"/>
+        <w:jc w:val="both"/>
+        <w:rPr>
+          <w:rFonts w:ascii="Times New Roman" w:hAnsi="Times New Roman" w:cs="Times New Roman"/>
+          <w:b/>
+          <w:sz w:val="28"/>
+          <w:szCs w:val="28"/>
+        </w:rPr>
+      </w:pPr>
+      <w:r>
+        <w:rPr>
+          <w:rFonts w:ascii="Times New Roman" w:hAnsi="Times New Roman" w:cs="Times New Roman"/>
+          <w:b/>
+          <w:sz w:val="28"/>
+          <w:szCs w:val="28"/>
+        </w:rPr>
         <w:t>Спецификация требований к ПО</w:t>
       </w:r>
       <w:r>
@@ -6081,7 +6269,16 @@
           <w:sz w:val="28"/>
           <w:szCs w:val="28"/>
         </w:rPr>
-        <w:t>Система «Служба инкассации» позволяет регистрироваться клиентам, оформлять заявки на размен валют, на доставку наличных, отправлять отзывы о работе системы. Сотрудникам службы позволяется регистрировать объекты, взаимодействовать с заявками от клиентов. Инкассаторам позволяется просматривать маршруты доставки размена и наличных, автомобили и графики развоза.</w:t>
+        <w:t xml:space="preserve">Система «Служба инкассации» позволяет регистрироваться клиентам, оформлять заявки на размен валют, на доставку наличных, отправлять отзывы о работе системы. Сотрудникам службы позволяется </w:t>
+      </w:r>
+      <w:r>
+        <w:rPr>
+          <w:rFonts w:ascii="Times New Roman" w:hAnsi="Times New Roman" w:cs="Times New Roman"/>
+          <w:sz w:val="28"/>
+          <w:szCs w:val="28"/>
+        </w:rPr>
+        <w:lastRenderedPageBreak/>
+        <w:t>регистрировать объекты, взаимодействовать с заявками от клиентов. Инкассаторам позволяется просматривать маршруты доставки размена и наличных, автомобили и графики развоза.</w:t>
       </w:r>
     </w:p>
     <w:p>
@@ -6173,17 +6370,7 @@
           <w:sz w:val="28"/>
           <w:szCs w:val="28"/>
         </w:rPr>
-        <w:t>– это новая систем</w:t>
-      </w:r>
-      <w:bookmarkStart w:id="0" w:name="_GoBack"/>
-      <w:bookmarkEnd w:id="0"/>
-      <w:r>
-        <w:rPr>
-          <w:rFonts w:ascii="Times New Roman" w:hAnsi="Times New Roman" w:cs="Times New Roman"/>
-          <w:sz w:val="28"/>
-          <w:szCs w:val="28"/>
-        </w:rPr>
-        <w:t xml:space="preserve">а, которая заменяет текущие ручные процессы </w:t>
+        <w:t xml:space="preserve">– это новая система, которая заменяет текущие ручные процессы </w:t>
       </w:r>
       <w:r>
         <w:rPr>
@@ -6330,7 +6517,6 @@
                 <w:sz w:val="28"/>
                 <w:szCs w:val="28"/>
               </w:rPr>
-              <w:lastRenderedPageBreak/>
               <w:t>Клиент</w:t>
             </w:r>
           </w:p>
@@ -6490,7 +6676,16 @@
                 <w:sz w:val="28"/>
                 <w:szCs w:val="28"/>
               </w:rPr>
-              <w:t>Сотрудник службы, в обязанности которого входит контроль и развоз необходимого количества размена или наличных.</w:t>
+              <w:t xml:space="preserve">Сотрудник службы, в обязанности которого входит контроль и развоз необходимого количества размена </w:t>
+            </w:r>
+            <w:r>
+              <w:rPr>
+                <w:rFonts w:ascii="Times New Roman" w:hAnsi="Times New Roman" w:cs="Times New Roman"/>
+                <w:sz w:val="28"/>
+                <w:szCs w:val="28"/>
+              </w:rPr>
+              <w:lastRenderedPageBreak/>
+              <w:t>или наличных.</w:t>
             </w:r>
           </w:p>
         </w:tc>
@@ -6520,6 +6715,7 @@
                 <w:sz w:val="28"/>
                 <w:szCs w:val="28"/>
               </w:rPr>
+              <w:lastRenderedPageBreak/>
               <w:t>Начальник службы инкассации</w:t>
             </w:r>
           </w:p>
@@ -6764,7 +6960,6 @@
           <w:sz w:val="28"/>
           <w:szCs w:val="28"/>
         </w:rPr>
-        <w:lastRenderedPageBreak/>
         <w:t>Документация системы по дизайну, коду и сопровождению должна соответствовать установленным стандартам.</w:t>
       </w:r>
     </w:p>
@@ -7034,6 +7229,7 @@
                 <w:sz w:val="28"/>
                 <w:szCs w:val="28"/>
               </w:rPr>
+              <w:lastRenderedPageBreak/>
               <w:t>Регистрация</w:t>
             </w:r>
           </w:p>
@@ -7296,7 +7492,6 @@
                 <w:sz w:val="28"/>
                 <w:szCs w:val="28"/>
               </w:rPr>
-              <w:lastRenderedPageBreak/>
               <w:t>Регистрация объекта</w:t>
             </w:r>
           </w:p>
@@ -7640,6 +7835,7 @@
                 <w:sz w:val="28"/>
                 <w:szCs w:val="28"/>
               </w:rPr>
+              <w:lastRenderedPageBreak/>
               <w:t>Оценка</w:t>
             </w:r>
           </w:p>
@@ -7929,7 +8125,6 @@
           <w:sz w:val="28"/>
           <w:szCs w:val="28"/>
         </w:rPr>
-        <w:lastRenderedPageBreak/>
         <w:t xml:space="preserve">1. </w:t>
       </w:r>
       <w:r>
@@ -8374,7 +8569,7 @@
                     <pic:cNvPicPr/>
                   </pic:nvPicPr>
                   <pic:blipFill>
-                    <a:blip r:embed="rId8">
+                    <a:blip r:embed="rId9">
                       <a:extLst>
                         <a:ext uri="{28A0092B-C50C-407E-A947-70E740481C1C}">
                           <a14:useLocalDpi xmlns:a14="http://schemas.microsoft.com/office/drawing/2010/main" val="0"/>
@@ -8473,7 +8668,7 @@
                     <pic:cNvPicPr/>
                   </pic:nvPicPr>
                   <pic:blipFill>
-                    <a:blip r:embed="rId9">
+                    <a:blip r:embed="rId10">
                       <a:extLst>
                         <a:ext uri="{28A0092B-C50C-407E-A947-70E740481C1C}">
                           <a14:useLocalDpi xmlns:a14="http://schemas.microsoft.com/office/drawing/2010/main" val="0"/>
@@ -8567,116 +8762,6 @@
                 <pic:pic xmlns:pic="http://schemas.openxmlformats.org/drawingml/2006/picture">
                   <pic:nvPicPr>
                     <pic:cNvPr id="10" name="request-1.png"/>
-                    <pic:cNvPicPr/>
-                  </pic:nvPicPr>
-                  <pic:blipFill>
-                    <a:blip r:embed="rId10" cstate="print">
-                      <a:extLst>
-                        <a:ext uri="{28A0092B-C50C-407E-A947-70E740481C1C}">
-                          <a14:useLocalDpi xmlns:a14="http://schemas.microsoft.com/office/drawing/2010/main" val="0"/>
-                        </a:ext>
-                      </a:extLst>
-                    </a:blip>
-                    <a:stretch>
-                      <a:fillRect/>
-                    </a:stretch>
-                  </pic:blipFill>
-                  <pic:spPr>
-                    <a:xfrm>
-                      <a:off x="0" y="0"/>
-                      <a:ext cx="5940425" cy="3712845"/>
-                    </a:xfrm>
-                    <a:prstGeom prst="rect">
-                      <a:avLst/>
-                    </a:prstGeom>
-                  </pic:spPr>
-                </pic:pic>
-              </a:graphicData>
-            </a:graphic>
-          </wp:inline>
-        </w:drawing>
-      </w:r>
-    </w:p>
-    <w:p>
-      <w:pPr>
-        <w:pStyle w:val="Caption"/>
-        <w:jc w:val="center"/>
-        <w:rPr>
-          <w:rFonts w:ascii="Times New Roman" w:hAnsi="Times New Roman" w:cs="Times New Roman"/>
-          <w:i w:val="0"/>
-          <w:color w:val="000000" w:themeColor="text1"/>
-          <w:sz w:val="24"/>
-          <w:szCs w:val="28"/>
-        </w:rPr>
-      </w:pPr>
-      <w:r>
-        <w:rPr>
-          <w:rFonts w:ascii="Times New Roman" w:hAnsi="Times New Roman" w:cs="Times New Roman"/>
-          <w:i w:val="0"/>
-          <w:color w:val="000000" w:themeColor="text1"/>
-          <w:sz w:val="24"/>
-          <w:szCs w:val="28"/>
-        </w:rPr>
-        <w:t xml:space="preserve">Проверка </w:t>
-      </w:r>
-      <w:r>
-        <w:rPr>
-          <w:rFonts w:ascii="Times New Roman" w:hAnsi="Times New Roman" w:cs="Times New Roman"/>
-          <w:i w:val="0"/>
-          <w:color w:val="000000" w:themeColor="text1"/>
-          <w:sz w:val="24"/>
-          <w:szCs w:val="28"/>
-        </w:rPr>
-        <w:t>работы выборки пользователя, сделавшего последний заказ</w:t>
-      </w:r>
-    </w:p>
-    <w:p>
-      <w:pPr>
-        <w:rPr>
-          <w:rFonts w:ascii="Times New Roman" w:hAnsi="Times New Roman" w:cs="Times New Roman"/>
-          <w:iCs/>
-          <w:color w:val="000000" w:themeColor="text1"/>
-          <w:sz w:val="24"/>
-          <w:szCs w:val="28"/>
-        </w:rPr>
-      </w:pPr>
-      <w:r>
-        <w:rPr>
-          <w:rFonts w:ascii="Times New Roman" w:hAnsi="Times New Roman" w:cs="Times New Roman"/>
-          <w:i/>
-          <w:color w:val="000000" w:themeColor="text1"/>
-          <w:sz w:val="24"/>
-          <w:szCs w:val="28"/>
-        </w:rPr>
-        <w:br w:type="page"/>
-      </w:r>
-    </w:p>
-    <w:p>
-      <w:pPr>
-        <w:keepNext/>
-        <w:rPr>
-          <w:lang w:val="en-US"/>
-        </w:rPr>
-      </w:pPr>
-      <w:r>
-        <w:rPr>
-          <w:noProof/>
-          <w:lang w:val="en-GB" w:eastAsia="en-GB"/>
-        </w:rPr>
-        <w:lastRenderedPageBreak/>
-        <w:drawing>
-          <wp:inline distT="0" distB="0" distL="0" distR="0" wp14:anchorId="090DE9EB" wp14:editId="610B6EA2">
-            <wp:extent cx="5940425" cy="3712845"/>
-            <wp:effectExtent l="0" t="0" r="3175" b="0"/>
-            <wp:docPr id="11" name="Picture 11"/>
-            <wp:cNvGraphicFramePr>
-              <a:graphicFrameLocks xmlns:a="http://schemas.openxmlformats.org/drawingml/2006/main" noChangeAspect="1"/>
-            </wp:cNvGraphicFramePr>
-            <a:graphic xmlns:a="http://schemas.openxmlformats.org/drawingml/2006/main">
-              <a:graphicData uri="http://schemas.openxmlformats.org/drawingml/2006/picture">
-                <pic:pic xmlns:pic="http://schemas.openxmlformats.org/drawingml/2006/picture">
-                  <pic:nvPicPr>
-                    <pic:cNvPr id="11" name="request-2.png"/>
                     <pic:cNvPicPr/>
                   </pic:nvPicPr>
                   <pic:blipFill>
@@ -8737,7 +8822,7 @@
           <w:sz w:val="24"/>
           <w:szCs w:val="28"/>
         </w:rPr>
-        <w:t>выборки информации о сумме размена для каждого заказа</w:t>
+        <w:t>работы выборки пользователя, сделавшего последний заказ</w:t>
       </w:r>
     </w:p>
     <w:p>
@@ -8763,19 +8848,6 @@
     </w:p>
     <w:p>
       <w:pPr>
-        <w:pStyle w:val="Caption"/>
-        <w:jc w:val="center"/>
-        <w:rPr>
-          <w:rFonts w:ascii="Times New Roman" w:hAnsi="Times New Roman" w:cs="Times New Roman"/>
-          <w:i w:val="0"/>
-          <w:color w:val="000000" w:themeColor="text1"/>
-          <w:sz w:val="24"/>
-          <w:szCs w:val="28"/>
-        </w:rPr>
-      </w:pPr>
-    </w:p>
-    <w:p>
-      <w:pPr>
         <w:keepNext/>
         <w:rPr>
           <w:lang w:val="en-US"/>
@@ -8786,11 +8858,12 @@
           <w:noProof/>
           <w:lang w:val="en-GB" w:eastAsia="en-GB"/>
         </w:rPr>
+        <w:lastRenderedPageBreak/>
         <w:drawing>
-          <wp:inline distT="0" distB="0" distL="0" distR="0" wp14:anchorId="3B0D5064" wp14:editId="35A8AAB8">
+          <wp:inline distT="0" distB="0" distL="0" distR="0" wp14:anchorId="090DE9EB" wp14:editId="610B6EA2">
             <wp:extent cx="5940425" cy="3712845"/>
             <wp:effectExtent l="0" t="0" r="3175" b="0"/>
-            <wp:docPr id="12" name="Picture 12"/>
+            <wp:docPr id="11" name="Picture 11"/>
             <wp:cNvGraphicFramePr>
               <a:graphicFrameLocks xmlns:a="http://schemas.openxmlformats.org/drawingml/2006/main" noChangeAspect="1"/>
             </wp:cNvGraphicFramePr>
@@ -8798,7 +8871,7 @@
               <a:graphicData uri="http://schemas.openxmlformats.org/drawingml/2006/picture">
                 <pic:pic xmlns:pic="http://schemas.openxmlformats.org/drawingml/2006/picture">
                   <pic:nvPicPr>
-                    <pic:cNvPr id="12" name="request-3.png"/>
+                    <pic:cNvPr id="11" name="request-2.png"/>
                     <pic:cNvPicPr/>
                   </pic:nvPicPr>
                   <pic:blipFill>
@@ -8859,6 +8932,128 @@
           <w:sz w:val="24"/>
           <w:szCs w:val="28"/>
         </w:rPr>
+        <w:t>выборки информации о сумме размена для каждого заказа</w:t>
+      </w:r>
+    </w:p>
+    <w:p>
+      <w:pPr>
+        <w:rPr>
+          <w:rFonts w:ascii="Times New Roman" w:hAnsi="Times New Roman" w:cs="Times New Roman"/>
+          <w:iCs/>
+          <w:color w:val="000000" w:themeColor="text1"/>
+          <w:sz w:val="24"/>
+          <w:szCs w:val="28"/>
+        </w:rPr>
+      </w:pPr>
+      <w:r>
+        <w:rPr>
+          <w:rFonts w:ascii="Times New Roman" w:hAnsi="Times New Roman" w:cs="Times New Roman"/>
+          <w:i/>
+          <w:color w:val="000000" w:themeColor="text1"/>
+          <w:sz w:val="24"/>
+          <w:szCs w:val="28"/>
+        </w:rPr>
+        <w:br w:type="page"/>
+      </w:r>
+    </w:p>
+    <w:p>
+      <w:pPr>
+        <w:pStyle w:val="Caption"/>
+        <w:jc w:val="center"/>
+        <w:rPr>
+          <w:rFonts w:ascii="Times New Roman" w:hAnsi="Times New Roman" w:cs="Times New Roman"/>
+          <w:i w:val="0"/>
+          <w:color w:val="000000" w:themeColor="text1"/>
+          <w:sz w:val="24"/>
+          <w:szCs w:val="28"/>
+        </w:rPr>
+      </w:pPr>
+    </w:p>
+    <w:p>
+      <w:pPr>
+        <w:keepNext/>
+        <w:rPr>
+          <w:lang w:val="en-US"/>
+        </w:rPr>
+      </w:pPr>
+      <w:r>
+        <w:rPr>
+          <w:noProof/>
+          <w:lang w:val="en-GB" w:eastAsia="en-GB"/>
+        </w:rPr>
+        <w:drawing>
+          <wp:inline distT="0" distB="0" distL="0" distR="0" wp14:anchorId="3B0D5064" wp14:editId="35A8AAB8">
+            <wp:extent cx="5940425" cy="3712845"/>
+            <wp:effectExtent l="0" t="0" r="3175" b="0"/>
+            <wp:docPr id="12" name="Picture 12"/>
+            <wp:cNvGraphicFramePr>
+              <a:graphicFrameLocks xmlns:a="http://schemas.openxmlformats.org/drawingml/2006/main" noChangeAspect="1"/>
+            </wp:cNvGraphicFramePr>
+            <a:graphic xmlns:a="http://schemas.openxmlformats.org/drawingml/2006/main">
+              <a:graphicData uri="http://schemas.openxmlformats.org/drawingml/2006/picture">
+                <pic:pic xmlns:pic="http://schemas.openxmlformats.org/drawingml/2006/picture">
+                  <pic:nvPicPr>
+                    <pic:cNvPr id="12" name="request-3.png"/>
+                    <pic:cNvPicPr/>
+                  </pic:nvPicPr>
+                  <pic:blipFill>
+                    <a:blip r:embed="rId13" cstate="print">
+                      <a:extLst>
+                        <a:ext uri="{28A0092B-C50C-407E-A947-70E740481C1C}">
+                          <a14:useLocalDpi xmlns:a14="http://schemas.microsoft.com/office/drawing/2010/main" val="0"/>
+                        </a:ext>
+                      </a:extLst>
+                    </a:blip>
+                    <a:stretch>
+                      <a:fillRect/>
+                    </a:stretch>
+                  </pic:blipFill>
+                  <pic:spPr>
+                    <a:xfrm>
+                      <a:off x="0" y="0"/>
+                      <a:ext cx="5940425" cy="3712845"/>
+                    </a:xfrm>
+                    <a:prstGeom prst="rect">
+                      <a:avLst/>
+                    </a:prstGeom>
+                  </pic:spPr>
+                </pic:pic>
+              </a:graphicData>
+            </a:graphic>
+          </wp:inline>
+        </w:drawing>
+      </w:r>
+    </w:p>
+    <w:p>
+      <w:pPr>
+        <w:pStyle w:val="Caption"/>
+        <w:jc w:val="center"/>
+        <w:rPr>
+          <w:rFonts w:ascii="Times New Roman" w:hAnsi="Times New Roman" w:cs="Times New Roman"/>
+          <w:i w:val="0"/>
+          <w:color w:val="000000" w:themeColor="text1"/>
+          <w:sz w:val="24"/>
+          <w:szCs w:val="28"/>
+        </w:rPr>
+      </w:pPr>
+      <w:r>
+        <w:rPr>
+          <w:rFonts w:ascii="Times New Roman" w:hAnsi="Times New Roman" w:cs="Times New Roman"/>
+          <w:i w:val="0"/>
+          <w:color w:val="000000" w:themeColor="text1"/>
+          <w:sz w:val="24"/>
+          <w:szCs w:val="28"/>
+        </w:rPr>
+        <w:t xml:space="preserve">Проверка </w:t>
+      </w:r>
+      <w:r>
+        <w:rPr>
+          <w:rFonts w:ascii="Times New Roman" w:hAnsi="Times New Roman" w:cs="Times New Roman"/>
+          <w:i w:val="0"/>
+          <w:color w:val="000000" w:themeColor="text1"/>
+          <w:sz w:val="24"/>
+          <w:szCs w:val="28"/>
+        </w:rPr>
         <w:t>выборки о самом популярном виде размена</w:t>
       </w:r>
     </w:p>
@@ -9434,6 +9629,118 @@
     </w:lvl>
   </w:abstractNum>
   <w:abstractNum w:abstractNumId="4">
+    <w:nsid w:val="1E6B1EC9"/>
+    <w:multiLevelType w:val="hybridMultilevel"/>
+    <w:tmpl w:val="D7183BF6"/>
+    <w:lvl w:ilvl="0" w:tplc="E0AE08F4">
+      <w:numFmt w:val="bullet"/>
+      <w:lvlText w:val="-"/>
+      <w:lvlJc w:val="left"/>
+      <w:pPr>
+        <w:ind w:left="720" w:hanging="360"/>
+      </w:pPr>
+      <w:rPr>
+        <w:rFonts w:ascii="Times New Roman" w:eastAsiaTheme="minorEastAsia" w:hAnsi="Times New Roman" w:cs="Times New Roman" w:hint="default"/>
+      </w:rPr>
+    </w:lvl>
+    <w:lvl w:ilvl="1" w:tplc="08090003" w:tentative="1">
+      <w:start w:val="1"/>
+      <w:numFmt w:val="bullet"/>
+      <w:lvlText w:val="o"/>
+      <w:lvlJc w:val="left"/>
+      <w:pPr>
+        <w:ind w:left="1440" w:hanging="360"/>
+      </w:pPr>
+      <w:rPr>
+        <w:rFonts w:ascii="Courier New" w:hAnsi="Courier New" w:cs="Courier New" w:hint="default"/>
+      </w:rPr>
+    </w:lvl>
+    <w:lvl w:ilvl="2" w:tplc="08090005" w:tentative="1">
+      <w:start w:val="1"/>
+      <w:numFmt w:val="bullet"/>
+      <w:lvlText w:val=""/>
+      <w:lvlJc w:val="left"/>
+      <w:pPr>
+        <w:ind w:left="2160" w:hanging="360"/>
+      </w:pPr>
+      <w:rPr>
+        <w:rFonts w:ascii="Wingdings" w:hAnsi="Wingdings" w:hint="default"/>
+      </w:rPr>
+    </w:lvl>
+    <w:lvl w:ilvl="3" w:tplc="08090001" w:tentative="1">
+      <w:start w:val="1"/>
+      <w:numFmt w:val="bullet"/>
+      <w:lvlText w:val=""/>
+      <w:lvlJc w:val="left"/>
+      <w:pPr>
+        <w:ind w:left="2880" w:hanging="360"/>
+      </w:pPr>
+      <w:rPr>
+        <w:rFonts w:ascii="Symbol" w:hAnsi="Symbol" w:hint="default"/>
+      </w:rPr>
+    </w:lvl>
+    <w:lvl w:ilvl="4" w:tplc="08090003" w:tentative="1">
+      <w:start w:val="1"/>
+      <w:numFmt w:val="bullet"/>
+      <w:lvlText w:val="o"/>
+      <w:lvlJc w:val="left"/>
+      <w:pPr>
+        <w:ind w:left="3600" w:hanging="360"/>
+      </w:pPr>
+      <w:rPr>
+        <w:rFonts w:ascii="Courier New" w:hAnsi="Courier New" w:cs="Courier New" w:hint="default"/>
+      </w:rPr>
+    </w:lvl>
+    <w:lvl w:ilvl="5" w:tplc="08090005" w:tentative="1">
+      <w:start w:val="1"/>
+      <w:numFmt w:val="bullet"/>
+      <w:lvlText w:val=""/>
+      <w:lvlJc w:val="left"/>
+      <w:pPr>
+        <w:ind w:left="4320" w:hanging="360"/>
+      </w:pPr>
+      <w:rPr>
+        <w:rFonts w:ascii="Wingdings" w:hAnsi="Wingdings" w:hint="default"/>
+      </w:rPr>
+    </w:lvl>
+    <w:lvl w:ilvl="6" w:tplc="08090001" w:tentative="1">
+      <w:start w:val="1"/>
+      <w:numFmt w:val="bullet"/>
+      <w:lvlText w:val=""/>
+      <w:lvlJc w:val="left"/>
+      <w:pPr>
+        <w:ind w:left="5040" w:hanging="360"/>
+      </w:pPr>
+      <w:rPr>
+        <w:rFonts w:ascii="Symbol" w:hAnsi="Symbol" w:hint="default"/>
+      </w:rPr>
+    </w:lvl>
+    <w:lvl w:ilvl="7" w:tplc="08090003" w:tentative="1">
+      <w:start w:val="1"/>
+      <w:numFmt w:val="bullet"/>
+      <w:lvlText w:val="o"/>
+      <w:lvlJc w:val="left"/>
+      <w:pPr>
+        <w:ind w:left="5760" w:hanging="360"/>
+      </w:pPr>
+      <w:rPr>
+        <w:rFonts w:ascii="Courier New" w:hAnsi="Courier New" w:cs="Courier New" w:hint="default"/>
+      </w:rPr>
+    </w:lvl>
+    <w:lvl w:ilvl="8" w:tplc="08090005" w:tentative="1">
+      <w:start w:val="1"/>
+      <w:numFmt w:val="bullet"/>
+      <w:lvlText w:val=""/>
+      <w:lvlJc w:val="left"/>
+      <w:pPr>
+        <w:ind w:left="6480" w:hanging="360"/>
+      </w:pPr>
+      <w:rPr>
+        <w:rFonts w:ascii="Wingdings" w:hAnsi="Wingdings" w:hint="default"/>
+      </w:rPr>
+    </w:lvl>
+  </w:abstractNum>
+  <w:abstractNum w:abstractNumId="5">
     <w:nsid w:val="480F2D11"/>
     <w:multiLevelType w:val="hybridMultilevel"/>
     <w:tmpl w:val="3726FCB6"/>
@@ -9519,7 +9826,7 @@
       </w:pPr>
     </w:lvl>
   </w:abstractNum>
-  <w:abstractNum w:abstractNumId="5">
+  <w:abstractNum w:abstractNumId="6">
     <w:nsid w:val="4F4A1CC5"/>
     <w:multiLevelType w:val="multilevel"/>
     <w:tmpl w:val="725E009A"/>
@@ -9637,7 +9944,7 @@
       </w:rPr>
     </w:lvl>
   </w:abstractNum>
-  <w:abstractNum w:abstractNumId="6">
+  <w:abstractNum w:abstractNumId="7">
     <w:nsid w:val="7F912F83"/>
     <w:multiLevelType w:val="hybridMultilevel"/>
     <w:tmpl w:val="D638BBA0"/>
@@ -9727,22 +10034,25 @@
     <w:abstractNumId w:val="3"/>
   </w:num>
   <w:num w:numId="2">
-    <w:abstractNumId w:val="5"/>
+    <w:abstractNumId w:val="6"/>
   </w:num>
   <w:num w:numId="3">
     <w:abstractNumId w:val="1"/>
   </w:num>
   <w:num w:numId="4">
-    <w:abstractNumId w:val="4"/>
+    <w:abstractNumId w:val="5"/>
   </w:num>
   <w:num w:numId="5">
     <w:abstractNumId w:val="2"/>
   </w:num>
   <w:num w:numId="6">
-    <w:abstractNumId w:val="6"/>
+    <w:abstractNumId w:val="7"/>
   </w:num>
   <w:num w:numId="7">
     <w:abstractNumId w:val="0"/>
+  </w:num>
+  <w:num w:numId="8">
+    <w:abstractNumId w:val="4"/>
   </w:num>
 </w:numbering>
 </file>

</xml_diff>